<commit_message>
offre d'achat signé et négatif
</commit_message>
<xml_diff>
--- a/Offre d’achat – propriété résidentielle.docx
+++ b/Offre d’achat – propriété résidentielle.docx
@@ -112,6 +112,7 @@
           <w:szCs w:val="22"/>
         </w:rPr>
       </w:pPr>
+      <w:bookmarkStart w:id="0" w:name="_GoBack"/>
       <w:r>
         <w:rPr>
           <w:rFonts w:ascii="Times" w:hAnsi="Times" w:cs="Times"/>
@@ -122,13 +123,14 @@
       </w:r>
       <w:r>
         <w:rPr>
-          <w:rFonts w:ascii="Times" w:hAnsi="Times" w:cs="Times"/>
-          <w:sz w:val="22"/>
-          <w:szCs w:val="22"/>
-        </w:rPr>
-        <w:t>__________________________________________________________________________</w:t>
-      </w:r>
-    </w:p>
+          <w:rFonts w:ascii="Courier New" w:hAnsi="Courier New" w:cs="Courier New"/>
+          <w:sz w:val="22"/>
+          <w:szCs w:val="22"/>
+        </w:rPr>
+        <w:t>Bernard Beaulieu</w:t>
+      </w:r>
+    </w:p>
+    <w:bookmarkEnd w:id="0"/>
     <w:p>
       <w:pPr>
         <w:widowControl w:val="0"/>
@@ -137,16 +139,34 @@
         <w:adjustRightInd w:val="0"/>
         <w:spacing w:after="240" w:line="260" w:lineRule="atLeast"/>
         <w:rPr>
-          <w:rFonts w:ascii="Times" w:hAnsi="Times" w:cs="Times"/>
-        </w:rPr>
-      </w:pPr>
-      <w:r>
-        <w:rPr>
-          <w:rFonts w:ascii="Times" w:hAnsi="Times" w:cs="Times"/>
-          <w:sz w:val="22"/>
-          <w:szCs w:val="22"/>
-        </w:rPr>
-        <w:t>Nom :__________________________________________________________________________</w:t>
+          <w:rFonts w:ascii="Courier New" w:hAnsi="Courier New" w:cs="Courier New"/>
+          <w:sz w:val="22"/>
+          <w:szCs w:val="22"/>
+        </w:rPr>
+      </w:pPr>
+      <w:r>
+        <w:rPr>
+          <w:rFonts w:ascii="Times" w:hAnsi="Times" w:cs="Times"/>
+          <w:sz w:val="22"/>
+          <w:szCs w:val="22"/>
+        </w:rPr>
+        <w:t>Nom :</w:t>
+      </w:r>
+      <w:r>
+        <w:rPr>
+          <w:rFonts w:ascii="Times" w:hAnsi="Times" w:cs="Times"/>
+          <w:sz w:val="22"/>
+          <w:szCs w:val="22"/>
+        </w:rPr>
+        <w:t xml:space="preserve"> </w:t>
+      </w:r>
+      <w:r>
+        <w:rPr>
+          <w:rFonts w:ascii="Courier New" w:hAnsi="Courier New" w:cs="Courier New"/>
+          <w:sz w:val="22"/>
+          <w:szCs w:val="22"/>
+        </w:rPr>
+        <w:t>Marjolaine Roy</w:t>
       </w:r>
     </w:p>
     <w:p>
@@ -158,6 +178,8 @@
         <w:spacing w:after="240" w:line="260" w:lineRule="atLeast"/>
         <w:rPr>
           <w:rFonts w:ascii="Times" w:hAnsi="Times" w:cs="Times"/>
+          <w:sz w:val="22"/>
+          <w:szCs w:val="22"/>
         </w:rPr>
       </w:pPr>
       <w:r>
@@ -170,19 +192,11 @@
       </w:r>
       <w:r>
         <w:rPr>
-          <w:rFonts w:ascii="Times" w:hAnsi="Times" w:cs="Times"/>
-          <w:sz w:val="22"/>
-          <w:szCs w:val="22"/>
-        </w:rPr>
-        <w:t>________________________________________</w:t>
-      </w:r>
-      <w:r>
-        <w:rPr>
-          <w:rFonts w:ascii="Times" w:hAnsi="Times" w:cs="Times"/>
-          <w:sz w:val="22"/>
-          <w:szCs w:val="22"/>
-        </w:rPr>
-        <w:t>_______________________________</w:t>
+          <w:rFonts w:ascii="Courier New" w:hAnsi="Courier New" w:cs="Courier New"/>
+          <w:sz w:val="22"/>
+          <w:szCs w:val="22"/>
+        </w:rPr>
+        <w:t>161 Chemin du lac à la truite, Orford, QC</w:t>
       </w:r>
       <w:r>
         <w:rPr>
@@ -230,6 +244,20 @@
         </w:rPr>
         <w:br/>
       </w:r>
+    </w:p>
+    <w:p>
+      <w:pPr>
+        <w:widowControl w:val="0"/>
+        <w:autoSpaceDE w:val="0"/>
+        <w:autoSpaceDN w:val="0"/>
+        <w:adjustRightInd w:val="0"/>
+        <w:spacing w:after="240" w:line="260" w:lineRule="atLeast"/>
+        <w:rPr>
+          <w:rFonts w:ascii="Times" w:hAnsi="Times" w:cs="Times"/>
+          <w:sz w:val="22"/>
+          <w:szCs w:val="22"/>
+        </w:rPr>
+      </w:pPr>
       <w:r>
         <w:rPr>
           <w:rFonts w:ascii="Times" w:hAnsi="Times" w:cs="Times"/>
@@ -353,7 +381,7 @@
         <w:adjustRightInd w:val="0"/>
         <w:spacing w:after="240" w:line="260" w:lineRule="atLeast"/>
         <w:rPr>
-          <w:rFonts w:ascii="Times" w:hAnsi="Times" w:cs="Times"/>
+          <w:rFonts w:ascii="Courier New" w:hAnsi="Courier New" w:cs="Courier New"/>
           <w:sz w:val="22"/>
           <w:szCs w:val="22"/>
         </w:rPr>
@@ -368,11 +396,11 @@
       </w:r>
       <w:r>
         <w:rPr>
-          <w:rFonts w:ascii="Times" w:hAnsi="Times" w:cs="Times"/>
-          <w:sz w:val="22"/>
-          <w:szCs w:val="22"/>
-        </w:rPr>
-        <w:t>_________________________________________________________________________</w:t>
+          <w:rFonts w:ascii="Courier New" w:hAnsi="Courier New" w:cs="Courier New"/>
+          <w:sz w:val="22"/>
+          <w:szCs w:val="22"/>
+        </w:rPr>
+        <w:t>Serge Boutin</w:t>
       </w:r>
     </w:p>
     <w:p>
@@ -383,18 +411,26 @@
         <w:adjustRightInd w:val="0"/>
         <w:spacing w:after="240" w:line="260" w:lineRule="atLeast"/>
         <w:rPr>
-          <w:rFonts w:ascii="Times" w:hAnsi="Times" w:cs="Times"/>
-          <w:sz w:val="22"/>
-          <w:szCs w:val="22"/>
-        </w:rPr>
-      </w:pPr>
-      <w:r>
-        <w:rPr>
-          <w:rFonts w:ascii="Times" w:hAnsi="Times" w:cs="Times"/>
-          <w:sz w:val="22"/>
-          <w:szCs w:val="22"/>
-        </w:rPr>
-        <w:t>Nom : _________________________________________________________________________</w:t>
+          <w:rFonts w:ascii="Courier New" w:hAnsi="Courier New" w:cs="Courier New"/>
+          <w:sz w:val="22"/>
+          <w:szCs w:val="22"/>
+        </w:rPr>
+      </w:pPr>
+      <w:r>
+        <w:rPr>
+          <w:rFonts w:ascii="Times" w:hAnsi="Times" w:cs="Times"/>
+          <w:sz w:val="22"/>
+          <w:szCs w:val="22"/>
+        </w:rPr>
+        <w:t xml:space="preserve">Nom : </w:t>
+      </w:r>
+      <w:r>
+        <w:rPr>
+          <w:rFonts w:ascii="Courier New" w:hAnsi="Courier New" w:cs="Courier New"/>
+          <w:sz w:val="22"/>
+          <w:szCs w:val="22"/>
+        </w:rPr>
+        <w:t>Francine Robert</w:t>
       </w:r>
     </w:p>
     <w:p>
@@ -420,12 +456,34 @@
       </w:r>
       <w:r>
         <w:rPr>
-          <w:rFonts w:ascii="Times" w:hAnsi="Times" w:cs="Times"/>
-          <w:sz w:val="22"/>
-          <w:szCs w:val="22"/>
-        </w:rPr>
-        <w:t>_______________________________________________________________________</w:t>
-      </w:r>
+          <w:rFonts w:ascii="Courier New" w:hAnsi="Courier New" w:cs="Courier New"/>
+          <w:sz w:val="22"/>
+          <w:szCs w:val="22"/>
+        </w:rPr>
+        <w:t>153</w:t>
+      </w:r>
+      <w:r>
+        <w:rPr>
+          <w:rFonts w:ascii="Courier New" w:hAnsi="Courier New" w:cs="Courier New"/>
+          <w:sz w:val="22"/>
+          <w:szCs w:val="22"/>
+        </w:rPr>
+        <w:t xml:space="preserve"> Chemin du lac à la truite, Orford, QC</w:t>
+      </w:r>
+    </w:p>
+    <w:p>
+      <w:pPr>
+        <w:widowControl w:val="0"/>
+        <w:autoSpaceDE w:val="0"/>
+        <w:autoSpaceDN w:val="0"/>
+        <w:adjustRightInd w:val="0"/>
+        <w:spacing w:after="240" w:line="260" w:lineRule="atLeast"/>
+        <w:rPr>
+          <w:rFonts w:ascii="Times" w:hAnsi="Times" w:cs="Times"/>
+          <w:sz w:val="22"/>
+          <w:szCs w:val="22"/>
+        </w:rPr>
+      </w:pPr>
       <w:r>
         <w:rPr>
           <w:rFonts w:ascii="Times" w:hAnsi="Times" w:cs="Times"/>
@@ -680,61 +738,32 @@
       <w:r>
         <w:rPr>
           <w:rFonts w:ascii="Times" w:hAnsi="Times" w:cs="Times"/>
+          <w:sz w:val="22"/>
+          <w:szCs w:val="22"/>
+        </w:rPr>
+        <w:t xml:space="preserve">: </w:t>
+      </w:r>
+      <w:r>
+        <w:rPr>
+          <w:rFonts w:ascii="Courier New" w:hAnsi="Courier New" w:cs="Courier New"/>
+          <w:sz w:val="22"/>
+          <w:szCs w:val="22"/>
+        </w:rPr>
+        <w:t>153</w:t>
+      </w:r>
+      <w:r>
+        <w:rPr>
+          <w:rFonts w:ascii="Courier New" w:hAnsi="Courier New" w:cs="Courier New"/>
+          <w:sz w:val="22"/>
+          <w:szCs w:val="22"/>
+        </w:rPr>
+        <w:t xml:space="preserve"> Chemin du lac à la truite, Orford, QC</w:t>
+      </w:r>
+      <w:r>
+        <w:rPr>
+          <w:rFonts w:ascii="Times" w:hAnsi="Times" w:cs="Times"/>
           <w:noProof/>
         </w:rPr>
-        <w:drawing>
-          <wp:inline distT="0" distB="0" distL="0" distR="0" wp14:anchorId="5C0064BC" wp14:editId="16257689">
-            <wp:extent cx="4076700" cy="12700"/>
-            <wp:effectExtent l="0" t="0" r="12700" b="12700"/>
-            <wp:docPr id="81" name="Image 81"/>
-            <wp:cNvGraphicFramePr>
-              <a:graphicFrameLocks xmlns:a="http://schemas.openxmlformats.org/drawingml/2006/main" noChangeAspect="1"/>
-            </wp:cNvGraphicFramePr>
-            <a:graphic xmlns:a="http://schemas.openxmlformats.org/drawingml/2006/main">
-              <a:graphicData uri="http://schemas.openxmlformats.org/drawingml/2006/picture">
-                <pic:pic xmlns:pic="http://schemas.openxmlformats.org/drawingml/2006/picture">
-                  <pic:nvPicPr>
-                    <pic:cNvPr id="0" name="Picture 81"/>
-                    <pic:cNvPicPr>
-                      <a:picLocks noChangeAspect="1" noChangeArrowheads="1"/>
-                    </pic:cNvPicPr>
-                  </pic:nvPicPr>
-                  <pic:blipFill>
-                    <a:blip r:embed="rId8">
-                      <a:extLst>
-                        <a:ext uri="{28A0092B-C50C-407E-A947-70E740481C1C}">
-                          <a14:useLocalDpi xmlns:a14="http://schemas.microsoft.com/office/drawing/2010/main" val="0"/>
-                        </a:ext>
-                      </a:extLst>
-                    </a:blip>
-                    <a:srcRect/>
-                    <a:stretch>
-                      <a:fillRect/>
-                    </a:stretch>
-                  </pic:blipFill>
-                  <pic:spPr bwMode="auto">
-                    <a:xfrm>
-                      <a:off x="0" y="0"/>
-                      <a:ext cx="4076700" cy="12700"/>
-                    </a:xfrm>
-                    <a:prstGeom prst="rect">
-                      <a:avLst/>
-                    </a:prstGeom>
-                    <a:noFill/>
-                    <a:ln>
-                      <a:noFill/>
-                    </a:ln>
-                  </pic:spPr>
-                </pic:pic>
-              </a:graphicData>
-            </a:graphic>
-          </wp:inline>
-        </w:drawing>
-      </w:r>
-      <w:r>
-        <w:rPr>
-          <w:rFonts w:ascii="Times" w:hAnsi="Times" w:cs="Times"/>
-        </w:rPr>
         <w:t xml:space="preserve"> </w:t>
       </w:r>
     </w:p>
@@ -767,7 +796,55 @@
           <w:sz w:val="22"/>
           <w:szCs w:val="22"/>
         </w:rPr>
-        <w:t>Désignation cadastrale (#):______________________ superficie :_____________________</w:t>
+        <w:t>Désignation cadastrale (#):</w:t>
+      </w:r>
+      <w:r>
+        <w:rPr>
+          <w:rFonts w:ascii="Times" w:hAnsi="Times" w:cs="Times"/>
+          <w:sz w:val="22"/>
+          <w:szCs w:val="22"/>
+        </w:rPr>
+        <w:t xml:space="preserve">  </w:t>
+      </w:r>
+      <w:r>
+        <w:rPr>
+          <w:rFonts w:ascii="Courier New" w:hAnsi="Courier New" w:cs="Courier New"/>
+          <w:sz w:val="22"/>
+          <w:szCs w:val="22"/>
+        </w:rPr>
+        <w:t xml:space="preserve">3787564 </w:t>
+      </w:r>
+      <w:r>
+        <w:rPr>
+          <w:rFonts w:ascii="Times" w:hAnsi="Times" w:cs="Times"/>
+          <w:sz w:val="22"/>
+          <w:szCs w:val="22"/>
+        </w:rPr>
+        <w:t xml:space="preserve"> superficie</w:t>
+      </w:r>
+      <w:r>
+        <w:rPr>
+          <w:rFonts w:ascii="Times" w:hAnsi="Times" w:cs="Times"/>
+          <w:sz w:val="22"/>
+          <w:szCs w:val="22"/>
+        </w:rPr>
+        <w:t> :</w:t>
+      </w:r>
+      <w:r>
+        <w:rPr>
+          <w:rFonts w:ascii="Times" w:hAnsi="Times" w:cs="Times"/>
+          <w:sz w:val="22"/>
+          <w:szCs w:val="22"/>
+        </w:rPr>
+        <w:t> </w:t>
+      </w:r>
+      <w:r>
+        <w:rPr>
+          <w:rFonts w:ascii="Courier New" w:hAnsi="Courier New" w:cs="Courier New"/>
+          <w:sz w:val="22"/>
+          <w:szCs w:val="22"/>
+        </w:rPr>
+        <w:t>1 480,200 m2</w:t>
       </w:r>
     </w:p>
     <w:p>
@@ -803,29 +880,48 @@
           <w:sz w:val="22"/>
           <w:szCs w:val="22"/>
         </w:rPr>
-        <w:t>Désignation cadastrale (#):______________________superficie : _____________________</w:t>
-      </w:r>
-    </w:p>
-    <w:p>
-      <w:pPr>
-        <w:widowControl w:val="0"/>
-        <w:autoSpaceDE w:val="0"/>
-        <w:autoSpaceDN w:val="0"/>
-        <w:adjustRightInd w:val="0"/>
-        <w:spacing w:after="240" w:line="200" w:lineRule="atLeast"/>
-        <w:rPr>
-          <w:rFonts w:ascii="Times" w:hAnsi="Times" w:cs="Times"/>
-          <w:sz w:val="18"/>
-          <w:szCs w:val="18"/>
-        </w:rPr>
-      </w:pPr>
-    </w:p>
-    <w:p>
-      <w:pPr>
-        <w:rPr>
-          <w:rFonts w:ascii="Times" w:hAnsi="Times" w:cs="Times"/>
-        </w:rPr>
-      </w:pPr>
+        <w:t>Désignation cadastrale (#):</w:t>
+      </w:r>
+      <w:r>
+        <w:rPr>
+          <w:rFonts w:ascii="Times" w:hAnsi="Times" w:cs="Times"/>
+          <w:sz w:val="22"/>
+          <w:szCs w:val="22"/>
+        </w:rPr>
+        <w:t xml:space="preserve"> </w:t>
+      </w:r>
+      <w:r>
+        <w:rPr>
+          <w:rFonts w:ascii="Courier New" w:hAnsi="Courier New" w:cs="Courier New"/>
+          <w:sz w:val="22"/>
+          <w:szCs w:val="22"/>
+        </w:rPr>
+        <w:t>3787565</w:t>
+      </w:r>
+      <w:r>
+        <w:rPr>
+          <w:rFonts w:ascii="Times" w:hAnsi="Times" w:cs="Times"/>
+          <w:sz w:val="22"/>
+          <w:szCs w:val="22"/>
+        </w:rPr>
+        <w:t xml:space="preserve">   </w:t>
+      </w:r>
+      <w:r>
+        <w:rPr>
+          <w:rFonts w:ascii="Times" w:hAnsi="Times" w:cs="Times"/>
+          <w:sz w:val="22"/>
+          <w:szCs w:val="22"/>
+        </w:rPr>
+        <w:t>superficie </w:t>
+      </w:r>
+      <w:r>
+        <w:rPr>
+          <w:rFonts w:ascii="Courier New" w:hAnsi="Courier New" w:cs="Courier New"/>
+          <w:sz w:val="22"/>
+          <w:szCs w:val="22"/>
+        </w:rPr>
+        <w:t>1 165,000 m2</w:t>
+      </w:r>
       <w:r>
         <w:rPr>
           <w:rFonts w:ascii="Times" w:hAnsi="Times" w:cs="Times"/>
@@ -1341,32 +1437,29 @@
         <w:rPr>
           <w:rFonts w:ascii="Times" w:hAnsi="Times" w:cs="Times"/>
         </w:rPr>
-        <w:t xml:space="preserve"> pourra occuper les lieux jusqu’au  </w:t>
-      </w:r>
-      <w:r>
-        <w:rPr>
-          <w:rFonts w:ascii="Times" w:hAnsi="Times" w:cs="Times"/>
-          <w:sz w:val="22"/>
-          <w:szCs w:val="22"/>
-        </w:rPr>
-        <w:t> - _______</w:t>
-      </w:r>
-      <w:r>
-        <w:rPr>
-          <w:rFonts w:ascii="Times" w:hAnsi="Times" w:cs="Times"/>
-          <w:sz w:val="22"/>
-          <w:szCs w:val="22"/>
-        </w:rPr>
-        <w:t>____________________________</w:t>
-      </w:r>
-      <w:r>
-        <w:rPr>
-          <w:rFonts w:ascii="Times" w:hAnsi="Times" w:cs="Times"/>
-          <w:sz w:val="22"/>
-          <w:szCs w:val="22"/>
-        </w:rPr>
-        <w:t xml:space="preserve">    </w:t>
+        <w:t xml:space="preserve"> pourra occuper les lieux </w:t>
+      </w:r>
+      <w:r>
+        <w:rPr>
+          <w:rFonts w:ascii="Courier New" w:hAnsi="Courier New" w:cs="Courier New"/>
+        </w:rPr>
+        <w:t xml:space="preserve">jusqu’au </w:t>
+      </w:r>
+      <w:r>
+        <w:rPr>
+          <w:rFonts w:ascii="Courier New" w:hAnsi="Courier New" w:cs="Courier New"/>
+          <w:sz w:val="22"/>
+          <w:szCs w:val="22"/>
+        </w:rPr>
+        <w:t>31 octobre 2016</w:t>
+      </w:r>
+      <w:r>
+        <w:rPr>
+          <w:rFonts w:ascii="Times" w:hAnsi="Times" w:cs="Times"/>
+          <w:sz w:val="22"/>
+          <w:szCs w:val="22"/>
+        </w:rPr>
+        <w:t xml:space="preserve">   </w:t>
       </w:r>
       <w:r>
         <w:rPr>
@@ -1385,7 +1478,25 @@
         <w:rPr>
           <w:rFonts w:ascii="Times" w:hAnsi="Times" w:cs="Times"/>
         </w:rPr>
-        <w:t xml:space="preserve"> devra s’acquitter des frais inhérents à l’utilisation des lieux. Ce qui inclus taxes scolaires, taxes municipales, électricité et assurances couvrants ses biens.</w:t>
+        <w:t xml:space="preserve"> devra s’acquitter des frais inhérents à l’utilisation des lieux. Ce qui inclus taxes scolaires, taxes municipales, électricité et assurances couvrants ses biens</w:t>
+      </w:r>
+      <w:r>
+        <w:rPr>
+          <w:rFonts w:ascii="Times" w:hAnsi="Times" w:cs="Times"/>
+        </w:rPr>
+        <w:t xml:space="preserve"> ainsi que la respo</w:t>
+      </w:r>
+      <w:r>
+        <w:rPr>
+          <w:rFonts w:ascii="Times" w:hAnsi="Times" w:cs="Times"/>
+        </w:rPr>
+        <w:t>nsabilité civile se rattachant aux immeubles</w:t>
+      </w:r>
+      <w:r>
+        <w:rPr>
+          <w:rFonts w:ascii="Times" w:hAnsi="Times" w:cs="Times"/>
+        </w:rPr>
+        <w:t>.</w:t>
       </w:r>
       <w:r>
         <w:rPr>
@@ -1658,7 +1769,7 @@
         <w:spacing w:after="240" w:line="280" w:lineRule="atLeast"/>
         <w:ind w:hanging="720"/>
         <w:rPr>
-          <w:rFonts w:ascii="Times" w:hAnsi="Times" w:cs="Times"/>
+          <w:rFonts w:ascii="Courier New" w:hAnsi="Courier New" w:cs="Courier New"/>
         </w:rPr>
       </w:pPr>
       <w:r>
@@ -1686,17 +1797,34 @@
       </w:r>
       <w:r>
         <w:rPr>
-          <w:rFonts w:ascii="Times" w:hAnsi="Times" w:cs="Times"/>
+          <w:rFonts w:ascii="Courier New" w:hAnsi="Courier New" w:cs="Courier New"/>
           <w:position w:val="-3"/>
         </w:rPr>
-        <w:t xml:space="preserve">$ </w:t>
-      </w:r>
-      <w:r>
-        <w:rPr>
-          <w:rFonts w:ascii="Times" w:hAnsi="Times" w:cs="Times"/>
-          <w:position w:val="-3"/>
-        </w:rPr>
-        <w:t>____________________________________________</w:t>
+        <w:t xml:space="preserve"> </w:t>
+      </w:r>
+      <w:r>
+        <w:rPr>
+          <w:rFonts w:ascii="Courier New" w:hAnsi="Courier New" w:cs="Courier New"/>
+        </w:rPr>
+        <w:t>20 800</w:t>
+      </w:r>
+      <w:r>
+        <w:rPr>
+          <w:rFonts w:ascii="Courier New" w:hAnsi="Courier New" w:cs="Courier New"/>
+        </w:rPr>
+        <w:t>,00</w:t>
+      </w:r>
+      <w:r>
+        <w:rPr>
+          <w:rFonts w:ascii="Courier New" w:hAnsi="Courier New" w:cs="Courier New"/>
+        </w:rPr>
+        <w:t>$</w:t>
+      </w:r>
+      <w:r>
+        <w:rPr>
+          <w:rFonts w:ascii="Courier New" w:hAnsi="Courier New" w:cs="Courier New"/>
+        </w:rPr>
+        <w:t xml:space="preserve"> </w:t>
       </w:r>
     </w:p>
     <w:p>
@@ -1800,169 +1928,9 @@
       <w:r>
         <w:rPr>
           <w:rFonts w:ascii="Times" w:hAnsi="Times" w:cs="Times"/>
-          <w:b/>
-          <w:bCs/>
-        </w:rPr>
-        <w:t xml:space="preserve">ACOMPTE : </w:t>
-      </w:r>
-      <w:r>
-        <w:rPr>
-          <w:rFonts w:ascii="Times" w:hAnsi="Times" w:cs="Times"/>
-        </w:rPr>
-        <w:t>Avec la présente offre d’achat, l’</w:t>
-      </w:r>
-      <w:r>
-        <w:rPr>
-          <w:rFonts w:ascii="Times" w:hAnsi="Times" w:cs="Times"/>
-          <w:b/>
-        </w:rPr>
-        <w:t>Acheteur</w:t>
-      </w:r>
-      <w:r>
-        <w:rPr>
-          <w:rFonts w:ascii="Times" w:hAnsi="Times" w:cs="Times"/>
-        </w:rPr>
-        <w:t xml:space="preserve"> remet une somme de</w:t>
-      </w:r>
-      <w:r>
-        <w:rPr>
-          <w:rFonts w:ascii="Times" w:hAnsi="Times" w:cs="Times"/>
-          <w:sz w:val="22"/>
-          <w:szCs w:val="22"/>
         </w:rPr>
         <w:t xml:space="preserve"> </w:t>
       </w:r>
-      <w:r>
-        <w:rPr>
-          <w:rFonts w:ascii="Times" w:hAnsi="Times" w:cs="Times"/>
-          <w:sz w:val="22"/>
-          <w:szCs w:val="22"/>
-        </w:rPr>
-        <w:t xml:space="preserve">                                </w:t>
-      </w:r>
-      <w:r>
-        <w:rPr>
-          <w:rFonts w:ascii="Times" w:hAnsi="Times" w:cs="Times"/>
-          <w:position w:val="-3"/>
-        </w:rPr>
-        <w:t>$__________________________________________________________________________________________________</w:t>
-      </w:r>
-      <w:r>
-        <w:rPr>
-          <w:rFonts w:ascii="Times" w:hAnsi="Times" w:cs="Times"/>
-          <w:position w:val="2"/>
-        </w:rPr>
-        <w:t xml:space="preserve">dollars </w:t>
-      </w:r>
-      <w:r>
-        <w:rPr>
-          <w:rFonts w:ascii="Times" w:hAnsi="Times" w:cs="Times"/>
-        </w:rPr>
-        <w:t>par chèque à titre d’acompte sur le prix d’achat à payer. Cette somme sera</w:t>
-      </w:r>
-      <w:r>
-        <w:rPr>
-          <w:rFonts w:ascii="Times" w:hAnsi="Times" w:cs="Times"/>
-        </w:rPr>
-        <w:t xml:space="preserve"> encaissable par le </w:t>
-      </w:r>
-      <w:r>
-        <w:rPr>
-          <w:rFonts w:ascii="Times" w:hAnsi="Times" w:cs="Times"/>
-          <w:b/>
-        </w:rPr>
-        <w:t>Vendeur</w:t>
-      </w:r>
-      <w:r>
-        <w:rPr>
-          <w:rFonts w:ascii="Times" w:hAnsi="Times" w:cs="Times"/>
-        </w:rPr>
-        <w:t xml:space="preserve"> au moment de l’acceptation de cette offre d’achat</w:t>
-      </w:r>
-      <w:r>
-        <w:rPr>
-          <w:rFonts w:ascii="Times" w:hAnsi="Times" w:cs="Times"/>
-        </w:rPr>
-        <w:t xml:space="preserve"> et </w:t>
-      </w:r>
-      <w:r>
-        <w:rPr>
-          <w:rFonts w:ascii="Times" w:hAnsi="Times" w:cs="Times"/>
-          <w:b/>
-        </w:rPr>
-        <w:t xml:space="preserve">sera </w:t>
-      </w:r>
-      <w:r>
-        <w:rPr>
-          <w:rFonts w:ascii="Times" w:hAnsi="Times" w:cs="Times"/>
-          <w:b/>
-        </w:rPr>
-        <w:t>déduit du</w:t>
-      </w:r>
-      <w:r>
-        <w:rPr>
-          <w:rFonts w:ascii="Times" w:hAnsi="Times" w:cs="Times"/>
-          <w:b/>
-        </w:rPr>
-        <w:t xml:space="preserve"> prix d’achat</w:t>
-      </w:r>
-      <w:r>
-        <w:rPr>
-          <w:rFonts w:ascii="Times" w:hAnsi="Times" w:cs="Times"/>
-        </w:rPr>
-        <w:t>. Advenant que la présente offre d’achat devienne nulle et non avenue, l’acompte devra être remboursé immédiatement à l’</w:t>
-      </w:r>
-      <w:r>
-        <w:rPr>
-          <w:rFonts w:ascii="Times" w:hAnsi="Times" w:cs="Times"/>
-          <w:b/>
-        </w:rPr>
-        <w:t>Acheteur</w:t>
-      </w:r>
-      <w:r>
-        <w:rPr>
-          <w:rFonts w:ascii="Times" w:hAnsi="Times" w:cs="Times"/>
-        </w:rPr>
-        <w:t xml:space="preserve"> sans intérêt.  -</w:t>
-      </w:r>
-      <w:r>
-        <w:rPr>
-          <w:rFonts w:ascii="Times" w:hAnsi="Times" w:cs="Times"/>
-        </w:rPr>
-        <w:br/>
-      </w:r>
-      <w:r>
-        <w:rPr>
-          <w:rFonts w:ascii="Times" w:hAnsi="Times" w:cs="Times"/>
-        </w:rPr>
-        <w:br/>
-      </w:r>
-      <w:r>
-        <w:rPr>
-          <w:rFonts w:ascii="Times" w:hAnsi="Times" w:cs="Times"/>
-          <w:b/>
-        </w:rPr>
-        <w:t>L’encaissement de l’acompte sera considéré comme l’acceptation de cette offre</w:t>
-      </w:r>
-      <w:r>
-        <w:rPr>
-          <w:rFonts w:ascii="Times" w:hAnsi="Times" w:cs="Times"/>
-        </w:rPr>
-        <w:t>.</w:t>
-      </w:r>
-    </w:p>
-    <w:p>
-      <w:pPr>
-        <w:widowControl w:val="0"/>
-        <w:autoSpaceDE w:val="0"/>
-        <w:autoSpaceDN w:val="0"/>
-        <w:adjustRightInd w:val="0"/>
-        <w:spacing w:line="280" w:lineRule="atLeast"/>
-        <w:rPr>
-          <w:rFonts w:ascii="Times" w:hAnsi="Times" w:cs="Times"/>
-        </w:rPr>
-      </w:pPr>
     </w:p>
     <w:p>
       <w:pPr>
@@ -2046,15 +2014,9 @@
       </w:r>
       <w:r>
         <w:rPr>
-          <w:rFonts w:ascii="Times" w:hAnsi="Times" w:cs="Times"/>
-        </w:rPr>
-        <w:t>_______________________</w:t>
-      </w:r>
-      <w:r>
-        <w:rPr>
-          <w:rFonts w:ascii="Times" w:hAnsi="Times" w:cs="Times"/>
-        </w:rPr>
-        <w:t xml:space="preserve">. </w:t>
+          <w:rFonts w:ascii="Courier New" w:hAnsi="Courier New" w:cs="Courier New"/>
+        </w:rPr>
+        <w:t>25 janvier 2016</w:t>
       </w:r>
     </w:p>
     <w:p>
@@ -2519,8 +2481,6 @@
         </w:rPr>
         <w:t xml:space="preserve">  </w:t>
       </w:r>
-      <w:bookmarkStart w:id="0" w:name="_GoBack"/>
-      <w:bookmarkEnd w:id="0"/>
     </w:p>
     <w:p>
       <w:pPr>
@@ -2935,12 +2895,12 @@
     </w:p>
     <w:p/>
     <w:sectPr>
-      <w:headerReference w:type="even" r:id="rId9"/>
-      <w:headerReference w:type="default" r:id="rId10"/>
-      <w:footerReference w:type="even" r:id="rId11"/>
-      <w:footerReference w:type="default" r:id="rId12"/>
-      <w:headerReference w:type="first" r:id="rId13"/>
-      <w:footerReference w:type="first" r:id="rId14"/>
+      <w:headerReference w:type="even" r:id="rId8"/>
+      <w:headerReference w:type="default" r:id="rId9"/>
+      <w:footerReference w:type="even" r:id="rId10"/>
+      <w:footerReference w:type="default" r:id="rId11"/>
+      <w:headerReference w:type="first" r:id="rId12"/>
+      <w:footerReference w:type="first" r:id="rId13"/>
       <w:pgSz w:w="12240" w:h="15840"/>
       <w:pgMar w:top="1417" w:right="1417" w:bottom="1417" w:left="1417" w:header="720" w:footer="720" w:gutter="0"/>
       <w:cols w:space="720"/>

</xml_diff>